<commit_message>
se termina documentacion, maquetas, se pasa proceso de negocio a VISIO y PDF, se agrega referencia a la documentacion
</commit_message>
<xml_diff>
--- a/Documentacion/02- Analisis SOA/02- Analisis SOA.docx
+++ b/Documentacion/02- Analisis SOA/02- Analisis SOA.docx
@@ -392,19 +392,36 @@
         <w:ind w:left="0"/>
         <w:jc w:val="both"/>
         <w:rPr>
-          <w:rFonts w:ascii="TimesNewRoman" w:hAnsi="TimesNewRoman" w:cs="Times New Roman"/>
-          <w:spacing w:val="20"/>
-          <w:szCs w:val="20"/>
-        </w:rPr>
-      </w:pPr>
-      <w:r>
-        <w:rPr>
           <w:rFonts w:ascii="Verdana" w:hAnsi="Verdana"/>
           <w:bCs w:val="0"/>
           <w:smallCaps/>
           <w:spacing w:val="20"/>
           <w:sz w:val="16"/>
         </w:rPr>
+      </w:pPr>
+    </w:p>
+    <w:p>
+      <w:pPr>
+        <w:pStyle w:val="Sangradetextonormal"/>
+        <w:ind w:left="0"/>
+        <w:jc w:val="both"/>
+        <w:rPr>
+          <w:rFonts w:ascii="TimesNewRoman" w:hAnsi="TimesNewRoman" w:cs="Times New Roman"/>
+          <w:spacing w:val="20"/>
+          <w:szCs w:val="20"/>
+        </w:rPr>
+      </w:pPr>
+      <w:bookmarkStart w:id="0" w:name="_GoBack"/>
+      <w:bookmarkEnd w:id="0"/>
+      <w:r>
+        <w:rPr>
+          <w:rFonts w:ascii="Verdana" w:hAnsi="Verdana"/>
+          <w:bCs w:val="0"/>
+          <w:smallCaps/>
+          <w:spacing w:val="20"/>
+          <w:sz w:val="16"/>
+        </w:rPr>
+        <w:lastRenderedPageBreak/>
         <w:t>Tabla de Contenidos</w:t>
       </w:r>
     </w:p>
@@ -1365,7 +1382,7 @@
       <w:pPr>
         <w:pStyle w:val="Ttulo1"/>
       </w:pPr>
-      <w:bookmarkStart w:id="0" w:name="_Toc472370737"/>
+      <w:bookmarkStart w:id="1" w:name="_Toc472370737"/>
     </w:p>
     <w:p>
       <w:pPr>
@@ -1389,18 +1406,18 @@
       <w:r>
         <w:t>Introducción</w:t>
       </w:r>
-      <w:bookmarkEnd w:id="0"/>
+      <w:bookmarkEnd w:id="1"/>
     </w:p>
     <w:p/>
     <w:p>
       <w:pPr>
         <w:pStyle w:val="Ttulo2"/>
       </w:pPr>
-      <w:bookmarkStart w:id="1" w:name="_Toc472370738"/>
+      <w:bookmarkStart w:id="2" w:name="_Toc472370738"/>
       <w:r>
         <w:t>Objetivos del Documento</w:t>
       </w:r>
-      <w:bookmarkEnd w:id="1"/>
+      <w:bookmarkEnd w:id="2"/>
     </w:p>
     <w:p>
       <w:pPr>
@@ -1431,56 +1448,76 @@
           <w:rFonts w:cs="Times New Roman"/>
           <w:szCs w:val="20"/>
         </w:rPr>
-        <w:t xml:space="preserve"> interactuar con las entidades asociadas al problema, lo cual mezcla distintas bases de datos, servicios y maneras de consumir los mismos</w:t>
+        <w:t xml:space="preserve"> interactuar con las entidades asociadas al </w:t>
       </w:r>
       <w:r>
         <w:rPr>
           <w:rFonts w:cs="Times New Roman"/>
           <w:szCs w:val="20"/>
         </w:rPr>
-        <w:t>.</w:t>
+        <w:t>proyecto</w:t>
       </w:r>
       <w:r>
         <w:rPr>
           <w:rFonts w:cs="Times New Roman"/>
           <w:szCs w:val="20"/>
         </w:rPr>
-        <w:t xml:space="preserve"> En este documento se detallan las características de cada servicio a implementar</w:t>
+        <w:t>, lo cual mezcla distintas bases de datos, servicios y maneras de consumir los mismos</w:t>
       </w:r>
       <w:r>
         <w:rPr>
           <w:rFonts w:cs="Times New Roman"/>
           <w:szCs w:val="20"/>
         </w:rPr>
-        <w:t>. Se definirán y detallarán los objetivos y el alcance de cada uno de los procesos de negocio involucrados en el sistema.</w:t>
-      </w:r>
-    </w:p>
-    <w:p>
-      <w:pPr>
+        <w:t>.</w:t>
+      </w:r>
+      <w:r>
         <w:rPr>
           <w:rFonts w:cs="Times New Roman"/>
           <w:szCs w:val="20"/>
         </w:rPr>
-      </w:pPr>
-    </w:p>
-    <w:p>
-      <w:pPr>
+        <w:t xml:space="preserve"> En este documento se detallan las características de cada servicio a implementar</w:t>
+      </w:r>
+      <w:r>
         <w:rPr>
           <w:rFonts w:cs="Times New Roman"/>
           <w:szCs w:val="20"/>
         </w:rPr>
+        <w:t>. Se definirán y detallarán los objetivos y el alcance de cada uno de los procesos de negocio involucrados en el sistema.</w:t>
+      </w:r>
+    </w:p>
+    <w:p>
+      <w:pPr>
+        <w:rPr>
+          <w:rFonts w:cs="Times New Roman"/>
+          <w:szCs w:val="20"/>
+        </w:rPr>
+      </w:pPr>
+    </w:p>
+    <w:p>
+      <w:pPr>
+        <w:rPr>
+          <w:rFonts w:cs="Times New Roman"/>
+          <w:szCs w:val="20"/>
+        </w:rPr>
       </w:pPr>
     </w:p>
     <w:p>
       <w:pPr>
         <w:pStyle w:val="Ttulo2"/>
       </w:pPr>
-      <w:bookmarkStart w:id="2" w:name="_Toc472370739"/>
+      <w:bookmarkStart w:id="3" w:name="_Toc472370739"/>
       <w:r>
         <w:t>Definiciones y Abreviaturas</w:t>
       </w:r>
-      <w:bookmarkEnd w:id="2"/>
-    </w:p>
+      <w:bookmarkEnd w:id="3"/>
+    </w:p>
+    <w:p>
+      <w:r>
+        <w:t>-</w:t>
+      </w:r>
+    </w:p>
+    <w:p/>
     <w:p>
       <w:pPr>
         <w:tabs>
@@ -1492,7 +1529,7 @@
       <w:pPr>
         <w:pStyle w:val="Ttulo1"/>
       </w:pPr>
-      <w:bookmarkStart w:id="3" w:name="_Toc472370740"/>
+      <w:bookmarkStart w:id="4" w:name="_Toc472370740"/>
       <w:r>
         <w:t>Proceso</w:t>
       </w:r>
@@ -1502,7 +1539,7 @@
       <w:r>
         <w:t xml:space="preserve"> de Negocio</w:t>
       </w:r>
-      <w:bookmarkEnd w:id="3"/>
+      <w:bookmarkEnd w:id="4"/>
     </w:p>
     <w:p/>
     <w:p/>
@@ -1511,16 +1548,16 @@
       <w:pPr>
         <w:pStyle w:val="Ttulo2"/>
       </w:pPr>
-      <w:bookmarkStart w:id="4" w:name="_Proceso_de_Negocio"/>
-      <w:bookmarkStart w:id="5" w:name="_Toc472370741"/>
-      <w:bookmarkEnd w:id="4"/>
+      <w:bookmarkStart w:id="5" w:name="_Proceso_de_Negocio"/>
+      <w:bookmarkStart w:id="6" w:name="_Toc472370741"/>
+      <w:bookmarkEnd w:id="5"/>
       <w:r>
         <w:t xml:space="preserve">Proceso de Negocio N° </w:t>
       </w:r>
       <w:r>
         <w:t>1</w:t>
       </w:r>
-      <w:bookmarkEnd w:id="5"/>
+      <w:bookmarkEnd w:id="6"/>
     </w:p>
     <w:p>
       <w:pPr>
@@ -1598,7 +1635,13 @@
         <w:t xml:space="preserve">Este proceso de negocio </w:t>
       </w:r>
       <w:r>
-        <w:t>se encarga de obtener los datos necesarios para realizar el sorteo, obteniendo los estados de cuenta de los compradores sus datos personales, los planes adquiridos, y los datos necesarios de facturación para saber si tienen que participar</w:t>
+        <w:t>se encarga de obtener los datos necesarios para realizar el sorteo, obteniendo los estados de cuenta de los compradores</w:t>
+      </w:r>
+      <w:r>
+        <w:t>,</w:t>
+      </w:r>
+      <w:r>
+        <w:t xml:space="preserve"> sus datos personales, los planes adquiridos, y los datos necesarios de facturación para saber si tienen que participar</w:t>
       </w:r>
       <w:r>
         <w:t xml:space="preserve">, </w:t>
@@ -1646,38 +1689,44 @@
         <w:rPr>
           <w:lang w:val="es-AR"/>
         </w:rPr>
-        <w:t xml:space="preserve">: Referencia: </w:t>
-      </w:r>
-      <w:hyperlink r:id="rId7" w:history="1">
-        <w:r>
-          <w:rPr>
-            <w:rStyle w:val="Hipervnculo"/>
-            <w:lang w:val="es-AR"/>
-          </w:rPr>
-          <w:t>Archivos/2.0</w:t>
-        </w:r>
-        <w:r>
-          <w:rPr>
-            <w:rStyle w:val="Hipervnculo"/>
-            <w:lang w:val="es-AR"/>
-          </w:rPr>
-          <w:t xml:space="preserve"> – </w:t>
-        </w:r>
-        <w:r>
-          <w:rPr>
-            <w:rStyle w:val="Hipervnculo"/>
-            <w:lang w:val="es-AR"/>
-          </w:rPr>
-          <w:t>Sorteo</w:t>
-        </w:r>
-        <w:r>
-          <w:rPr>
-            <w:rStyle w:val="Hipervnculo"/>
-            <w:lang w:val="es-AR"/>
-          </w:rPr>
-          <w:t>.pdf</w:t>
-        </w:r>
-      </w:hyperlink>
+        <w:t xml:space="preserve">: </w:t>
+      </w:r>
+      <w:r>
+        <w:rPr>
+          <w:lang w:val="es-AR"/>
+        </w:rPr>
+        <w:t>Archivos/</w:t>
+      </w:r>
+      <w:r>
+        <w:rPr>
+          <w:lang w:val="es-AR"/>
+        </w:rPr>
+        <w:t>Sort</w:t>
+      </w:r>
+      <w:r>
+        <w:rPr>
+          <w:lang w:val="es-AR"/>
+        </w:rPr>
+        <w:t>e</w:t>
+      </w:r>
+      <w:r>
+        <w:rPr>
+          <w:lang w:val="es-AR"/>
+        </w:rPr>
+        <w:t>o</w:t>
+      </w:r>
+      <w:r>
+        <w:rPr>
+          <w:lang w:val="es-AR"/>
+        </w:rPr>
+        <w:t>.</w:t>
+      </w:r>
+      <w:r>
+        <w:rPr>
+          <w:lang w:val="es-AR"/>
+        </w:rPr>
+        <w:t>pdf</w:t>
+      </w:r>
     </w:p>
     <w:p>
       <w:pPr>
@@ -1759,14 +1808,15 @@
           <w:insideH w:val="single" w:sz="4" w:space="0" w:color="000000"/>
           <w:insideV w:val="single" w:sz="4" w:space="0" w:color="000000"/>
         </w:tblBorders>
+        <w:tblLayout w:type="fixed"/>
         <w:tblLook w:val="04A0" w:firstRow="1" w:lastRow="0" w:firstColumn="1" w:lastColumn="0" w:noHBand="0" w:noVBand="1"/>
       </w:tblPr>
       <w:tblGrid>
-        <w:gridCol w:w="1873"/>
-        <w:gridCol w:w="1856"/>
-        <w:gridCol w:w="1875"/>
-        <w:gridCol w:w="1829"/>
-        <w:gridCol w:w="1917"/>
+        <w:gridCol w:w="954"/>
+        <w:gridCol w:w="1017"/>
+        <w:gridCol w:w="1142"/>
+        <w:gridCol w:w="3119"/>
+        <w:gridCol w:w="3118"/>
       </w:tblGrid>
       <w:tr>
         <w:tc>
@@ -1847,19 +1897,20 @@
         </w:trPr>
         <w:tc>
           <w:tcPr>
-            <w:tcW w:w="1873" w:type="dxa"/>
+            <w:tcW w:w="954" w:type="dxa"/>
             <w:shd w:val="clear" w:color="auto" w:fill="auto"/>
             <w:vAlign w:val="center"/>
           </w:tcPr>
           <w:p>
             <w:r>
+              <w:lastRenderedPageBreak/>
               <w:t>Campo</w:t>
             </w:r>
           </w:p>
         </w:tc>
         <w:tc>
           <w:tcPr>
-            <w:tcW w:w="1856" w:type="dxa"/>
+            <w:tcW w:w="1017" w:type="dxa"/>
             <w:shd w:val="clear" w:color="auto" w:fill="auto"/>
             <w:vAlign w:val="center"/>
           </w:tcPr>
@@ -1871,7 +1922,7 @@
         </w:tc>
         <w:tc>
           <w:tcPr>
-            <w:tcW w:w="1875" w:type="dxa"/>
+            <w:tcW w:w="1142" w:type="dxa"/>
             <w:shd w:val="clear" w:color="auto" w:fill="auto"/>
             <w:vAlign w:val="center"/>
           </w:tcPr>
@@ -1883,7 +1934,7 @@
         </w:tc>
         <w:tc>
           <w:tcPr>
-            <w:tcW w:w="1829" w:type="dxa"/>
+            <w:tcW w:w="3119" w:type="dxa"/>
             <w:shd w:val="clear" w:color="auto" w:fill="auto"/>
             <w:vAlign w:val="center"/>
           </w:tcPr>
@@ -1895,7 +1946,7 @@
         </w:tc>
         <w:tc>
           <w:tcPr>
-            <w:tcW w:w="1917" w:type="dxa"/>
+            <w:tcW w:w="3118" w:type="dxa"/>
             <w:shd w:val="clear" w:color="auto" w:fill="auto"/>
             <w:vAlign w:val="center"/>
           </w:tcPr>
@@ -1934,20 +1985,19 @@
         </w:trPr>
         <w:tc>
           <w:tcPr>
-            <w:tcW w:w="1873" w:type="dxa"/>
+            <w:tcW w:w="954" w:type="dxa"/>
             <w:shd w:val="clear" w:color="auto" w:fill="auto"/>
             <w:vAlign w:val="center"/>
           </w:tcPr>
           <w:p>
             <w:r>
-              <w:lastRenderedPageBreak/>
               <w:t>Campo</w:t>
             </w:r>
           </w:p>
         </w:tc>
         <w:tc>
           <w:tcPr>
-            <w:tcW w:w="1856" w:type="dxa"/>
+            <w:tcW w:w="1017" w:type="dxa"/>
             <w:shd w:val="clear" w:color="auto" w:fill="auto"/>
             <w:vAlign w:val="center"/>
           </w:tcPr>
@@ -1959,7 +2009,7 @@
         </w:tc>
         <w:tc>
           <w:tcPr>
-            <w:tcW w:w="1875" w:type="dxa"/>
+            <w:tcW w:w="1142" w:type="dxa"/>
             <w:shd w:val="clear" w:color="auto" w:fill="auto"/>
             <w:vAlign w:val="center"/>
           </w:tcPr>
@@ -1971,7 +2021,7 @@
         </w:tc>
         <w:tc>
           <w:tcPr>
-            <w:tcW w:w="1829" w:type="dxa"/>
+            <w:tcW w:w="3119" w:type="dxa"/>
             <w:shd w:val="clear" w:color="auto" w:fill="auto"/>
             <w:vAlign w:val="center"/>
           </w:tcPr>
@@ -1983,7 +2033,7 @@
         </w:tc>
         <w:tc>
           <w:tcPr>
-            <w:tcW w:w="1917" w:type="dxa"/>
+            <w:tcW w:w="3118" w:type="dxa"/>
             <w:shd w:val="clear" w:color="auto" w:fill="auto"/>
             <w:vAlign w:val="center"/>
           </w:tcPr>
@@ -2000,7 +2050,7 @@
         </w:trPr>
         <w:tc>
           <w:tcPr>
-            <w:tcW w:w="1873" w:type="dxa"/>
+            <w:tcW w:w="954" w:type="dxa"/>
             <w:shd w:val="clear" w:color="auto" w:fill="auto"/>
           </w:tcPr>
           <w:p>
@@ -2011,7 +2061,7 @@
         </w:tc>
         <w:tc>
           <w:tcPr>
-            <w:tcW w:w="1856" w:type="dxa"/>
+            <w:tcW w:w="1017" w:type="dxa"/>
             <w:shd w:val="clear" w:color="auto" w:fill="auto"/>
           </w:tcPr>
           <w:p>
@@ -2022,7 +2072,7 @@
         </w:tc>
         <w:tc>
           <w:tcPr>
-            <w:tcW w:w="1875" w:type="dxa"/>
+            <w:tcW w:w="1142" w:type="dxa"/>
             <w:shd w:val="clear" w:color="auto" w:fill="auto"/>
           </w:tcPr>
           <w:p>
@@ -2033,7 +2083,7 @@
         </w:tc>
         <w:tc>
           <w:tcPr>
-            <w:tcW w:w="1829" w:type="dxa"/>
+            <w:tcW w:w="3119" w:type="dxa"/>
             <w:shd w:val="clear" w:color="auto" w:fill="auto"/>
           </w:tcPr>
           <w:p>
@@ -2044,7 +2094,7 @@
         </w:tc>
         <w:tc>
           <w:tcPr>
-            <w:tcW w:w="1917" w:type="dxa"/>
+            <w:tcW w:w="3118" w:type="dxa"/>
             <w:shd w:val="clear" w:color="auto" w:fill="auto"/>
           </w:tcPr>
           <w:p>
@@ -2056,11 +2106,11 @@
       </w:tr>
       <w:tr>
         <w:trPr>
-          <w:trHeight w:val="202"/>
+          <w:trHeight w:val="3680"/>
         </w:trPr>
         <w:tc>
           <w:tcPr>
-            <w:tcW w:w="1873" w:type="dxa"/>
+            <w:tcW w:w="954" w:type="dxa"/>
             <w:shd w:val="clear" w:color="auto" w:fill="auto"/>
           </w:tcPr>
           <w:p>
@@ -2071,7 +2121,7 @@
         </w:tc>
         <w:tc>
           <w:tcPr>
-            <w:tcW w:w="1856" w:type="dxa"/>
+            <w:tcW w:w="1017" w:type="dxa"/>
             <w:shd w:val="clear" w:color="auto" w:fill="auto"/>
           </w:tcPr>
           <w:p>
@@ -2082,7 +2132,7 @@
         </w:tc>
         <w:tc>
           <w:tcPr>
-            <w:tcW w:w="1875" w:type="dxa"/>
+            <w:tcW w:w="1142" w:type="dxa"/>
             <w:shd w:val="clear" w:color="auto" w:fill="auto"/>
           </w:tcPr>
           <w:p>
@@ -2093,7 +2143,7 @@
         </w:tc>
         <w:tc>
           <w:tcPr>
-            <w:tcW w:w="1829" w:type="dxa"/>
+            <w:tcW w:w="3119" w:type="dxa"/>
             <w:shd w:val="clear" w:color="auto" w:fill="auto"/>
           </w:tcPr>
           <w:p>
@@ -2104,22 +2154,127 @@
         </w:tc>
         <w:tc>
           <w:tcPr>
-            <w:tcW w:w="1917" w:type="dxa"/>
-            <w:shd w:val="clear" w:color="auto" w:fill="auto"/>
-          </w:tcPr>
-          <w:p>
-            <w:r>
-              <w:t>{[0013,1], [0014,0]}, donde:</w:t>
-            </w:r>
-          </w:p>
-          <w:p>
-            <w:r>
-              <w:t>0: No cancelado</w:t>
-            </w:r>
-          </w:p>
-          <w:p>
-            <w:r>
-              <w:t>1: Cancelado</w:t>
+            <w:tcW w:w="3118" w:type="dxa"/>
+            <w:shd w:val="clear" w:color="auto" w:fill="auto"/>
+          </w:tcPr>
+          <w:p>
+            <w:r>
+              <w:t>{"id_concesionaria":"A1A1A1A1A1","personas":</w:t>
+            </w:r>
+          </w:p>
+          <w:p>
+            <w:r>
+              <w:t>[{"id_persona":13461983,"nro_identificador":1,</w:t>
+            </w:r>
+          </w:p>
+          <w:p>
+            <w:r>
+              <w:t>"</w:t>
+            </w:r>
+            <w:proofErr w:type="spellStart"/>
+            <w:r>
+              <w:t>direccion</w:t>
+            </w:r>
+            <w:proofErr w:type="spellEnd"/>
+            <w:r>
+              <w:t>":"Atahualpa Yupanqui 784","nombre":"Ed</w:t>
+            </w:r>
+            <w:r>
+              <w:t>uardo Martin","telefono":"03571</w:t>
+            </w:r>
+            <w:r>
+              <w:t>15415853","apellido":"Farias",</w:t>
+            </w:r>
+          </w:p>
+          <w:p>
+            <w:r>
+              <w:t>"identificador":"A1A1A1A1A11","mail":"edu@live.com.ar"},</w:t>
+            </w:r>
+          </w:p>
+          <w:p>
+            <w:r>
+              <w:t>{"id_plan":3,"id_concesionaria":"A1A1A1A1A1",</w:t>
+            </w:r>
+          </w:p>
+          <w:p>
+            <w:r>
+              <w:t>"id_persona":20078920,"nro_marca":1,"chasis</w:t>
+            </w:r>
+            <w:proofErr w:type="gramStart"/>
+            <w:r>
+              <w:t>":null</w:t>
+            </w:r>
+            <w:proofErr w:type="gramEnd"/>
+            <w:r>
+              <w:t>,</w:t>
+            </w:r>
+          </w:p>
+          <w:p>
+            <w:r>
+              <w:t>"nombre_</w:t>
+            </w:r>
+            <w:r>
+              <w:t>Auto":"ARGO","tipo_Modelo":"1.4</w:t>
+            </w:r>
+            <w:r>
+              <w:t>LX","dominio"</w:t>
+            </w:r>
+          </w:p>
+          <w:p>
+            <w:proofErr w:type="gramStart"/>
+            <w:r>
+              <w:t>:null</w:t>
+            </w:r>
+            <w:proofErr w:type="gramEnd"/>
+            <w:r>
+              <w:t>,"motor":null,"identificador":"A1A1A1A1A13"}],</w:t>
+            </w:r>
+          </w:p>
+          <w:p>
+            <w:r>
+              <w:t>"facturas</w:t>
+            </w:r>
+            <w:proofErr w:type="gramStart"/>
+            <w:r>
+              <w:t>":[</w:t>
+            </w:r>
+            <w:proofErr w:type="gramEnd"/>
+            <w:r>
+              <w:t xml:space="preserve">{"nro_factura":345982,"estado":"1","cobro":"2016-11-09","fecha":"2016-11-10","identificador":"A1A1A1A1A11","monto":7055.25}],"direccion":"Av. Colón 4000, CBA </w:t>
+            </w:r>
+            <w:proofErr w:type="spellStart"/>
+            <w:r>
+              <w:t>CAPITAL","nombre":"Mundo</w:t>
+            </w:r>
+            <w:proofErr w:type="spellEnd"/>
+            <w:r>
+              <w:t xml:space="preserve"> </w:t>
+            </w:r>
+            <w:proofErr w:type="spellStart"/>
+            <w:r>
+              <w:t>Maipu</w:t>
+            </w:r>
+            <w:proofErr w:type="spellEnd"/>
+            <w:r>
+              <w:t xml:space="preserve"> Cordoba","telefono":"0351-4859610","habilitado":"1","email":"maxi.f@live.com.ar"}</w:t>
+            </w:r>
+          </w:p>
+          <w:p/>
+          <w:p>
+            <w:r>
+              <w:t>Donde en Facturas:</w:t>
+            </w:r>
+          </w:p>
+          <w:p>
+            <w:proofErr w:type="gramStart"/>
+            <w:r>
+              <w:t>1:Cobrado</w:t>
+            </w:r>
+            <w:proofErr w:type="gramEnd"/>
+          </w:p>
+          <w:p>
+            <w:r>
+              <w:t>2:Adeudado</w:t>
             </w:r>
           </w:p>
         </w:tc>
@@ -2157,14 +2312,14 @@
       <w:pPr>
         <w:pStyle w:val="Ttulo2"/>
       </w:pPr>
-      <w:bookmarkStart w:id="6" w:name="_Toc472370742"/>
+      <w:bookmarkStart w:id="7" w:name="_Toc472370742"/>
       <w:r>
         <w:t xml:space="preserve">Proceso de Negocio N° </w:t>
       </w:r>
       <w:r>
         <w:t>2</w:t>
       </w:r>
-      <w:bookmarkEnd w:id="6"/>
+      <w:bookmarkEnd w:id="7"/>
     </w:p>
     <w:p>
       <w:pPr>
@@ -2445,7 +2600,13 @@
         <w:rPr>
           <w:lang w:val="es-AR"/>
         </w:rPr>
-        <w:t xml:space="preserve">: El objetivo de este subproceso de negocio </w:t>
+        <w:t xml:space="preserve">: El objetivo de este </w:t>
+      </w:r>
+      <w:r>
+        <w:rPr>
+          <w:lang w:val="es-AR"/>
+        </w:rPr>
+        <w:t xml:space="preserve">proceso de negocio </w:t>
       </w:r>
       <w:r>
         <w:rPr>
@@ -2457,13 +2618,13 @@
         <w:rPr>
           <w:lang w:val="es-AR"/>
         </w:rPr>
-        <w:t xml:space="preserve">ser invocado ya sea por el proceso de negocio n° </w:t>
-      </w:r>
-      <w:r>
-        <w:rPr>
-          <w:lang w:val="es-AR"/>
-        </w:rPr>
-        <w:t xml:space="preserve">1 o el proceso de negocio n° 2 para </w:t>
+        <w:t xml:space="preserve">ser invocado </w:t>
+      </w:r>
+      <w:r>
+        <w:rPr>
+          <w:lang w:val="es-AR"/>
+        </w:rPr>
+        <w:t xml:space="preserve">para </w:t>
       </w:r>
       <w:r>
         <w:rPr>
@@ -2503,17 +2664,20 @@
         <w:rPr>
           <w:lang w:val="es-AR"/>
         </w:rPr>
-        <w:t xml:space="preserve">: Referencia: </w:t>
-      </w:r>
-      <w:hyperlink r:id="rId8" w:history="1">
-        <w:r>
-          <w:rPr>
-            <w:rStyle w:val="Hipervnculo"/>
-            <w:lang w:val="es-AR"/>
-          </w:rPr>
-          <w:t>Archivos/2.0 – Notificar concesionarias.pdf</w:t>
-        </w:r>
-      </w:hyperlink>
+        <w:t xml:space="preserve">: </w:t>
+      </w:r>
+      <w:r>
+        <w:rPr>
+          <w:lang w:val="es-AR"/>
+        </w:rPr>
+        <w:t>Archivos/</w:t>
+      </w:r>
+      <w:r>
+        <w:rPr>
+          <w:lang w:val="es-AR"/>
+        </w:rPr>
+        <w:t>Notificar concesionarias.pdf</w:t>
+      </w:r>
     </w:p>
     <w:p>
       <w:pPr>
@@ -2702,7 +2866,6 @@
           </w:tcPr>
           <w:p>
             <w:r>
-              <w:lastRenderedPageBreak/>
               <w:t>Campo</w:t>
             </w:r>
           </w:p>
@@ -3431,12 +3594,12 @@
       </w:pPr>
     </w:p>
     <w:sectPr>
-      <w:headerReference w:type="even" r:id="rId9"/>
-      <w:headerReference w:type="default" r:id="rId10"/>
-      <w:footerReference w:type="even" r:id="rId11"/>
-      <w:footerReference w:type="default" r:id="rId12"/>
-      <w:headerReference w:type="first" r:id="rId13"/>
-      <w:footerReference w:type="first" r:id="rId14"/>
+      <w:headerReference w:type="even" r:id="rId7"/>
+      <w:headerReference w:type="default" r:id="rId8"/>
+      <w:footerReference w:type="even" r:id="rId9"/>
+      <w:footerReference w:type="default" r:id="rId10"/>
+      <w:headerReference w:type="first" r:id="rId11"/>
+      <w:footerReference w:type="first" r:id="rId12"/>
       <w:pgSz w:w="12240" w:h="15840"/>
       <w:pgMar w:top="1440" w:right="1440" w:bottom="1440" w:left="1440" w:header="720" w:footer="720" w:gutter="0"/>
       <w:cols w:space="720"/>
@@ -3506,7 +3669,7 @@
       <w:rPr>
         <w:noProof/>
       </w:rPr>
-      <w:t>1</w:t>
+      <w:t>5</w:t>
     </w:r>
     <w:r>
       <w:fldChar w:fldCharType="end"/>
@@ -3864,8 +4027,6 @@
             </w:rPr>
             <w:t>SOA</w:t>
           </w:r>
-          <w:bookmarkStart w:id="7" w:name="_GoBack"/>
-          <w:bookmarkEnd w:id="7"/>
         </w:p>
         <w:p>
           <w:pPr>

</xml_diff>